<commit_message>
LÃ¤gger till osynlig vÃ¤gg och fixar sÃ¥ att man kan anvÃ¤nda starting rummet
</commit_message>
<xml_diff>
--- a/Dokumentation Gymnasiearbet.docx
+++ b/Dokumentation Gymnasiearbet.docx
@@ -78,7 +78,6 @@
       <w:r>
         <w:t xml:space="preserve">, t.ex. </w:t>
       </w:r>
-      <w:bookmarkStart w:id="0" w:name="_GoBack"/>
       <w:r>
         <w:rPr>
           <w:i/>
@@ -106,7 +105,6 @@
         </w:rPr>
         <w:t>Worldcraft</w:t>
       </w:r>
-      <w:bookmarkEnd w:id="0"/>
       <w:proofErr w:type="spellEnd"/>
       <w:r>
         <w:t xml:space="preserve">. </w:t>
@@ -128,7 +126,13 @@
     </w:p>
     <w:p>
       <w:r>
-        <w:t xml:space="preserve">Storyn är en klassisk fantasy story med magi, moster och svärd. </w:t>
+        <w:t xml:space="preserve">Storyn är en klassisk fantasy story med magi, </w:t>
+      </w:r>
+      <w:r>
+        <w:t>monster</w:t>
+      </w:r>
+      <w:r>
+        <w:t xml:space="preserve"> och svärd. </w:t>
       </w:r>
       <w:r>
         <w:t xml:space="preserve">Utspelar sig i </w:t>
@@ -343,19 +347,55 @@
         <w:rPr>
           <w:lang w:val="en-US"/>
         </w:rPr>
-        <w:t xml:space="preserve">: Game Designer, </w:t>
-      </w:r>
+        <w:t xml:space="preserve">: </w:t>
+      </w:r>
+      <w:proofErr w:type="spellStart"/>
       <w:r>
         <w:rPr>
           <w:lang w:val="en-US"/>
         </w:rPr>
-        <w:t>Room Creator</w:t>
-      </w:r>
+        <w:t>Speldesigner</w:t>
+      </w:r>
+      <w:proofErr w:type="spellEnd"/>
       <w:r>
         <w:rPr>
           <w:lang w:val="en-US"/>
         </w:rPr>
-        <w:t xml:space="preserve">, Storywriter, </w:t>
+        <w:t xml:space="preserve">, </w:t>
+      </w:r>
+      <w:r>
+        <w:rPr>
+          <w:lang w:val="en-US"/>
+        </w:rPr>
+        <w:t xml:space="preserve">‘Rum’ </w:t>
+      </w:r>
+      <w:proofErr w:type="spellStart"/>
+      <w:r>
+        <w:rPr>
+          <w:lang w:val="en-US"/>
+        </w:rPr>
+        <w:t>Skapare</w:t>
+      </w:r>
+      <w:proofErr w:type="spellEnd"/>
+      <w:r>
+        <w:rPr>
+          <w:lang w:val="en-US"/>
+        </w:rPr>
+        <w:t xml:space="preserve">, </w:t>
+      </w:r>
+      <w:bookmarkStart w:id="0" w:name="_GoBack"/>
+      <w:r>
+        <w:rPr>
+          <w:lang w:val="en-US"/>
+        </w:rPr>
+        <w:t>Storywriter</w:t>
+      </w:r>
+      <w:bookmarkEnd w:id="0"/>
+      <w:r>
+        <w:rPr>
+          <w:lang w:val="en-US"/>
+        </w:rPr>
+        <w:t xml:space="preserve">, </w:t>
       </w:r>
       <w:r>
         <w:rPr>
@@ -459,6 +499,46 @@
         <w:t>Slutsatser</w:t>
       </w:r>
     </w:p>
+    <w:p/>
+    <w:p>
+      <w:pPr>
+        <w:pStyle w:val="Rubrik1"/>
+      </w:pPr>
+      <w:r>
+        <w:t>Ordlista</w:t>
+      </w:r>
+    </w:p>
+    <w:p>
+      <w:proofErr w:type="spellStart"/>
+      <w:r>
+        <w:t>Role</w:t>
+      </w:r>
+      <w:proofErr w:type="spellEnd"/>
+      <w:r>
+        <w:t xml:space="preserve"> </w:t>
+      </w:r>
+      <w:proofErr w:type="spellStart"/>
+      <w:r>
+        <w:t>Playing</w:t>
+      </w:r>
+      <w:proofErr w:type="spellEnd"/>
+      <w:r>
+        <w:t xml:space="preserve"> Game</w:t>
+      </w:r>
+    </w:p>
+    <w:p>
+      <w:r>
+        <w:t>MMORPG</w:t>
+      </w:r>
+    </w:p>
+    <w:p>
+      <w:proofErr w:type="spellStart"/>
+      <w:r>
+        <w:t>Gameplay</w:t>
+      </w:r>
+      <w:proofErr w:type="spellEnd"/>
+    </w:p>
+    <w:p/>
     <w:sectPr>
       <w:pgSz w:w="11906" w:h="16838"/>
       <w:pgMar w:top="1985" w:right="1701" w:bottom="1701" w:left="1701" w:header="708" w:footer="708" w:gutter="0"/>

</xml_diff>